<commit_message>
stuff emailed to coauthors
</commit_message>
<xml_diff>
--- a/docs/06_second-reviewer/resubmitted2-v4-changes accepted.docx
+++ b/docs/06_second-reviewer/resubmitted2-v4-changes accepted.docx
@@ -1217,7 +1217,21 @@
         <w:rPr>
           <w:lang w:val="en-US"/>
         </w:rPr>
-        <w:t xml:space="preserve"> (the reader is directed to D’Ignazio and Klein 2020 for discussion of these studies)</w:t>
+        <w:t xml:space="preserve"> (the reader is directed to </w:t>
+      </w:r>
+      <w:proofErr w:type="spellStart"/>
+      <w:r>
+        <w:rPr>
+          <w:lang w:val="en-US"/>
+        </w:rPr>
+        <w:t>D’Ignazio</w:t>
+      </w:r>
+      <w:proofErr w:type="spellEnd"/>
+      <w:r>
+        <w:rPr>
+          <w:lang w:val="en-US"/>
+        </w:rPr>
+        <w:t xml:space="preserve"> and Klein 2020 for discussion of these studies)</w:t>
       </w:r>
       <w:r>
         <w:rPr>
@@ -1314,7 +1328,21 @@
         <w:rPr>
           <w:lang w:val="en-US"/>
         </w:rPr>
-        <w:t xml:space="preserve">action-oriented and domain-agnostic, D’Ignazio and Klein’s (2020) work has been highly cited </w:t>
+        <w:t xml:space="preserve">action-oriented and domain-agnostic, </w:t>
+      </w:r>
+      <w:proofErr w:type="spellStart"/>
+      <w:r>
+        <w:rPr>
+          <w:lang w:val="en-US"/>
+        </w:rPr>
+        <w:t>D’Ignazio</w:t>
+      </w:r>
+      <w:proofErr w:type="spellEnd"/>
+      <w:r>
+        <w:rPr>
+          <w:lang w:val="en-US"/>
+        </w:rPr>
+        <w:t xml:space="preserve"> and Klein’s (2020) work has been highly cited </w:t>
       </w:r>
       <w:r>
         <w:rPr>
@@ -1837,16 +1865,36 @@
                 <w:bCs/>
                 <w:shd w:val="clear" w:color="auto" w:fill="FFFFFF"/>
               </w:rPr>
-              <w:t xml:space="preserve">Data Feminism-derived </w:t>
-            </w:r>
+              <w:t xml:space="preserve">Data </w:t>
+            </w:r>
+            <w:proofErr w:type="spellStart"/>
             <w:r>
               <w:rPr>
                 <w:b/>
                 <w:bCs/>
                 <w:shd w:val="clear" w:color="auto" w:fill="FFFFFF"/>
               </w:rPr>
+              <w:t>Feminism-derived</w:t>
+            </w:r>
+            <w:proofErr w:type="spellEnd"/>
+            <w:r>
+              <w:rPr>
+                <w:b/>
+                <w:bCs/>
+                <w:shd w:val="clear" w:color="auto" w:fill="FFFFFF"/>
+              </w:rPr>
+              <w:t xml:space="preserve"> </w:t>
+            </w:r>
+            <w:proofErr w:type="spellStart"/>
+            <w:r>
+              <w:rPr>
+                <w:b/>
+                <w:bCs/>
+                <w:shd w:val="clear" w:color="auto" w:fill="FFFFFF"/>
+              </w:rPr>
               <w:t>reflection</w:t>
             </w:r>
+            <w:proofErr w:type="spellEnd"/>
           </w:p>
         </w:tc>
         <w:tc>
@@ -1863,6 +1911,7 @@
                 <w:shd w:val="clear" w:color="auto" w:fill="FFFFFF"/>
               </w:rPr>
             </w:pPr>
+            <w:proofErr w:type="spellStart"/>
             <w:r>
               <w:rPr>
                 <w:b/>
@@ -1871,14 +1920,25 @@
               </w:rPr>
               <w:t>Reflection-motivated</w:t>
             </w:r>
+            <w:proofErr w:type="spellEnd"/>
             <w:r>
               <w:rPr>
                 <w:b/>
                 <w:bCs/>
                 <w:shd w:val="clear" w:color="auto" w:fill="FFFFFF"/>
               </w:rPr>
-              <w:t xml:space="preserve"> activities</w:t>
-            </w:r>
+              <w:t xml:space="preserve"> </w:t>
+            </w:r>
+            <w:proofErr w:type="spellStart"/>
+            <w:r>
+              <w:rPr>
+                <w:b/>
+                <w:bCs/>
+                <w:shd w:val="clear" w:color="auto" w:fill="FFFFFF"/>
+              </w:rPr>
+              <w:t>activities</w:t>
+            </w:r>
+            <w:proofErr w:type="spellEnd"/>
           </w:p>
         </w:tc>
       </w:tr>
@@ -2006,12 +2066,14 @@
                 <w:shd w:val="clear" w:color="auto" w:fill="FFFFFF"/>
               </w:rPr>
             </w:pPr>
+            <w:proofErr w:type="spellStart"/>
             <w:r>
               <w:rPr>
                 <w:shd w:val="clear" w:color="auto" w:fill="FFFFFF"/>
               </w:rPr>
               <w:t>Reciprocity</w:t>
             </w:r>
+            <w:proofErr w:type="spellEnd"/>
           </w:p>
         </w:tc>
         <w:tc>
@@ -2027,11 +2089,33 @@
                 <w:lang w:val="en-US"/>
               </w:rPr>
             </w:pPr>
+            <w:proofErr w:type="spellStart"/>
             <w:r>
               <w:rPr>
                 <w:shd w:val="clear" w:color="auto" w:fill="FFFFFF"/>
               </w:rPr>
-              <w:t>Conducting and implementing research</w:t>
+              <w:t>Conducting</w:t>
+            </w:r>
+            <w:proofErr w:type="spellEnd"/>
+            <w:r>
+              <w:rPr>
+                <w:shd w:val="clear" w:color="auto" w:fill="FFFFFF"/>
+              </w:rPr>
+              <w:t xml:space="preserve"> and </w:t>
+            </w:r>
+            <w:proofErr w:type="spellStart"/>
+            <w:r>
+              <w:rPr>
+                <w:shd w:val="clear" w:color="auto" w:fill="FFFFFF"/>
+              </w:rPr>
+              <w:t>implementing</w:t>
+            </w:r>
+            <w:proofErr w:type="spellEnd"/>
+            <w:r>
+              <w:rPr>
+                <w:shd w:val="clear" w:color="auto" w:fill="FFFFFF"/>
+              </w:rPr>
+              <w:t xml:space="preserve"> research</w:t>
             </w:r>
           </w:p>
         </w:tc>
@@ -5902,13 +5986,27 @@
         <w:rPr>
           <w:lang w:val="en-US"/>
         </w:rPr>
-        <w:t xml:space="preserve"> (Table 2)</w:t>
-      </w:r>
-      <w:r>
-        <w:rPr>
-          <w:lang w:val="en-US"/>
-        </w:rPr>
-        <w:t xml:space="preserve">, and therefore support their mitigation. For example, </w:t>
+        <w:t xml:space="preserve"> (Table 2</w:t>
+      </w:r>
+      <w:proofErr w:type="gramStart"/>
+      <w:r>
+        <w:rPr>
+          <w:lang w:val="en-US"/>
+        </w:rPr>
+        <w:t>)</w:t>
+      </w:r>
+      <w:r>
+        <w:rPr>
+          <w:lang w:val="en-US"/>
+        </w:rPr>
+        <w:t>, and</w:t>
+      </w:r>
+      <w:proofErr w:type="gramEnd"/>
+      <w:r>
+        <w:rPr>
+          <w:lang w:val="en-US"/>
+        </w:rPr>
+        <w:t xml:space="preserve"> therefore support their mitigation. For example, </w:t>
       </w:r>
       <w:r>
         <w:rPr>
@@ -7745,8 +7843,16 @@
         <w:rPr>
           <w:lang w:val="en-US"/>
         </w:rPr>
-        <w:t>a scientific framework, and</w:t>
-      </w:r>
+        <w:t xml:space="preserve">a scientific </w:t>
+      </w:r>
+      <w:proofErr w:type="gramStart"/>
+      <w:r>
+        <w:rPr>
+          <w:lang w:val="en-US"/>
+        </w:rPr>
+        <w:t>framework, and</w:t>
+      </w:r>
+      <w:proofErr w:type="gramEnd"/>
       <w:r>
         <w:rPr>
           <w:lang w:val="en-US"/>
@@ -8410,12 +8516,21 @@
         </w:rPr>
         <w:t xml:space="preserve">3.1 </w:t>
       </w:r>
+      <w:proofErr w:type="gramStart"/>
       <w:r>
         <w:rPr>
           <w:color w:val="auto"/>
           <w:lang w:val="en-US"/>
         </w:rPr>
-        <w:t>Multi-dimensional c</w:t>
+        <w:t>Multi-dimensional</w:t>
+      </w:r>
+      <w:proofErr w:type="gramEnd"/>
+      <w:r>
+        <w:rPr>
+          <w:color w:val="auto"/>
+          <w:lang w:val="en-US"/>
+        </w:rPr>
+        <w:t xml:space="preserve"> c</w:t>
       </w:r>
       <w:r>
         <w:rPr>
@@ -9776,7 +9891,23 @@
           <w:rFonts w:ascii="Calibri" w:hAnsi="Calibri" w:cs="Calibri"/>
           <w:lang w:val="en-US"/>
         </w:rPr>
-        <w:t>both entities transformed as a result of the collaboration?</w:t>
+        <w:t xml:space="preserve">both entities transformed </w:t>
+      </w:r>
+      <w:proofErr w:type="gramStart"/>
+      <w:r>
+        <w:rPr>
+          <w:rFonts w:ascii="Calibri" w:hAnsi="Calibri" w:cs="Calibri"/>
+          <w:lang w:val="en-US"/>
+        </w:rPr>
+        <w:t>as a result of</w:t>
+      </w:r>
+      <w:proofErr w:type="gramEnd"/>
+      <w:r>
+        <w:rPr>
+          <w:rFonts w:ascii="Calibri" w:hAnsi="Calibri" w:cs="Calibri"/>
+          <w:lang w:val="en-US"/>
+        </w:rPr>
+        <w:t xml:space="preserve"> the collaboration?</w:t>
       </w:r>
     </w:p>
     <w:p>
@@ -10144,11 +10275,19 @@
         <w:t>Supplemental Information</w:t>
       </w:r>
       <w:bookmarkEnd w:id="2"/>
-      <w:r>
-        <w:rPr>
-          <w:lang w:val="en-US"/>
-        </w:rPr>
-        <w:t xml:space="preserve">) and membership is growing. Other researchers and entities likely utilize some form of these metrics, but more explicit and ubiquitous use would </w:t>
+      <w:proofErr w:type="gramStart"/>
+      <w:r>
+        <w:rPr>
+          <w:lang w:val="en-US"/>
+        </w:rPr>
+        <w:t>)</w:t>
+      </w:r>
+      <w:proofErr w:type="gramEnd"/>
+      <w:r>
+        <w:rPr>
+          <w:lang w:val="en-US"/>
+        </w:rPr>
+        <w:t xml:space="preserve"> and membership is growing. Other researchers and entities likely utilize some form of these metrics, but more explicit and ubiquitous use would </w:t>
       </w:r>
       <w:r>
         <w:rPr>
@@ -10923,7 +11062,14 @@
         <w:rPr>
           <w:lang w:val="en-US"/>
         </w:rPr>
-        <w:t>began his life in a rural area</w:t>
+        <w:t xml:space="preserve">began his life in a rural </w:t>
+      </w:r>
+      <w:proofErr w:type="gramStart"/>
+      <w:r>
+        <w:rPr>
+          <w:lang w:val="en-US"/>
+        </w:rPr>
+        <w:t>area</w:t>
       </w:r>
       <w:r>
         <w:rPr>
@@ -10935,7 +11081,14 @@
         <w:rPr>
           <w:lang w:val="en-US"/>
         </w:rPr>
-        <w:t>but moved to the city and witnessed the urban development of</w:t>
+        <w:t>but</w:t>
+      </w:r>
+      <w:proofErr w:type="gramEnd"/>
+      <w:r>
+        <w:rPr>
+          <w:lang w:val="en-US"/>
+        </w:rPr>
+        <w:t xml:space="preserve"> moved to the city and witnessed the urban development of</w:t>
       </w:r>
       <w:r>
         <w:rPr>
@@ -11172,8 +11325,8 @@
         </w:rPr>
         <w:t xml:space="preserve">, but rather demonstrate how multiple valid, but values-informed truths can co-exist. </w:t>
       </w:r>
-      <w:bookmarkStart w:id="3" w:name="_Hlk178864891"/>
-      <w:bookmarkStart w:id="4" w:name="_Hlk198195255"/>
+      <w:bookmarkStart w:id="3" w:name="_Hlk198195255"/>
+      <w:bookmarkStart w:id="4" w:name="_Hlk178864891"/>
       <w:r>
         <w:rPr>
           <w:lang w:val="en-US"/>
@@ -11199,26 +11352,26 @@
         </w:rPr>
         <w:t xml:space="preserve">. </w:t>
       </w:r>
+      <w:bookmarkEnd w:id="3"/>
+      <w:r>
+        <w:rPr>
+          <w:lang w:val="en-US"/>
+        </w:rPr>
+        <w:t xml:space="preserve">Data Feminism encourages interrogation of these passively inherited values and the attendant limitations these values </w:t>
+      </w:r>
+      <w:r>
+        <w:rPr>
+          <w:lang w:val="en-US"/>
+        </w:rPr>
+        <w:t xml:space="preserve">may </w:t>
+      </w:r>
+      <w:r>
+        <w:rPr>
+          <w:lang w:val="en-US"/>
+        </w:rPr>
+        <w:t>place on our ability to ‘see’ the multiple, valid ways of approaching agricultural problems.</w:t>
+      </w:r>
       <w:bookmarkEnd w:id="4"/>
-      <w:r>
-        <w:rPr>
-          <w:lang w:val="en-US"/>
-        </w:rPr>
-        <w:t xml:space="preserve">Data Feminism encourages interrogation of these passively inherited values and the attendant limitations these values </w:t>
-      </w:r>
-      <w:r>
-        <w:rPr>
-          <w:lang w:val="en-US"/>
-        </w:rPr>
-        <w:t xml:space="preserve">may </w:t>
-      </w:r>
-      <w:r>
-        <w:rPr>
-          <w:lang w:val="en-US"/>
-        </w:rPr>
-        <w:t>place on our ability to ‘see’ the multiple, valid ways of approaching agricultural problems.</w:t>
-      </w:r>
-      <w:bookmarkEnd w:id="3"/>
       <w:r>
         <w:rPr>
           <w:lang w:val="en-US"/>
@@ -11396,84 +11549,56 @@
           <w:color w:val="FF0000"/>
           <w:lang w:val="en-US"/>
         </w:rPr>
-        <w:t xml:space="preserve">Practical </w:t>
+        <w:t xml:space="preserve">Practical Farmers highlights diversity in </w:t>
       </w:r>
       <w:r>
         <w:rPr>
           <w:color w:val="FF0000"/>
           <w:lang w:val="en-US"/>
         </w:rPr>
-        <w:t xml:space="preserve">Farmers highlights diversity in </w:t>
+        <w:t xml:space="preserve">their </w:t>
       </w:r>
       <w:r>
         <w:rPr>
           <w:color w:val="FF0000"/>
           <w:lang w:val="en-US"/>
         </w:rPr>
-        <w:t xml:space="preserve">their </w:t>
+        <w:t xml:space="preserve">membership as a </w:t>
       </w:r>
       <w:r>
         <w:rPr>
           <w:color w:val="FF0000"/>
           <w:lang w:val="en-US"/>
         </w:rPr>
-        <w:t xml:space="preserve">membership as a </w:t>
+        <w:t xml:space="preserve">cornerstone of </w:t>
       </w:r>
       <w:r>
         <w:rPr>
           <w:color w:val="FF0000"/>
           <w:lang w:val="en-US"/>
         </w:rPr>
-        <w:t xml:space="preserve">cornerstone of </w:t>
+        <w:t>its identity</w:t>
       </w:r>
       <w:r>
         <w:rPr>
           <w:color w:val="FF0000"/>
           <w:lang w:val="en-US"/>
         </w:rPr>
-        <w:t>its identity</w:t>
+        <w:t>, often referencing their ‘big tent’ policy (</w:t>
       </w:r>
       <w:r>
         <w:rPr>
           <w:color w:val="FF0000"/>
           <w:lang w:val="en-US"/>
         </w:rPr>
-        <w:t>, often referencing their ‘big tent’ policy (</w:t>
+        <w:t>Supplemental Information</w:t>
       </w:r>
       <w:r>
         <w:rPr>
           <w:color w:val="FF0000"/>
           <w:lang w:val="en-US"/>
         </w:rPr>
-        <w:t>Supplemental Information</w:t>
-      </w:r>
-      <w:r>
-        <w:rPr>
-          <w:color w:val="FF0000"/>
-          <w:lang w:val="en-US"/>
-        </w:rPr>
-        <w:t xml:space="preserve">). In turn, Practical Farmers </w:t>
-      </w:r>
-      <w:r>
-        <w:rPr>
-          <w:color w:val="FF0000"/>
-          <w:lang w:val="en-US"/>
-        </w:rPr>
-        <w:t xml:space="preserve">members explicitly highlight the organization’s diversity in viewpoints as a distinguishing </w:t>
-      </w:r>
-      <w:r>
-        <w:rPr>
-          <w:color w:val="FF0000"/>
-          <w:lang w:val="en-US"/>
-        </w:rPr>
-        <w:t xml:space="preserve">and valuable </w:t>
-      </w:r>
-      <w:r>
-        <w:rPr>
-          <w:color w:val="FF0000"/>
-          <w:lang w:val="en-US"/>
-        </w:rPr>
-        <w:t>feature of the organization, and that this fosters trust in the information provided by Practical Farmers’ programming</w:t>
+        <w:t>). In turn, Practical Farmers members explicitly highlight the organization’s diversity in viewpoints as a distinguishing and valuable feature of the organization, and that this fosters trust in the information provided by Practical Farmers’ programming</w:t>
       </w:r>
       <w:r>
         <w:rPr>
@@ -11558,14 +11683,7 @@
           <w:color w:val="FF0000"/>
           <w:lang w:val="en-US"/>
         </w:rPr>
-        <w:t>).</w:t>
-      </w:r>
-      <w:r>
-        <w:rPr>
-          <w:color w:val="FF0000"/>
-          <w:lang w:val="en-US"/>
-        </w:rPr>
-        <w:t xml:space="preserve"> </w:t>
+        <w:t xml:space="preserve">). </w:t>
       </w:r>
       <w:bookmarkEnd w:id="6"/>
       <w:r>
@@ -11747,14 +11865,7 @@
           <w:color w:val="FF0000"/>
           <w:lang w:val="en-US"/>
         </w:rPr>
-        <w:t>show how a</w:t>
-      </w:r>
-      <w:r>
-        <w:rPr>
-          <w:color w:val="FF0000"/>
-          <w:lang w:val="en-US"/>
-        </w:rPr>
-        <w:t xml:space="preserve">gricultural scientists who examine, challenge, and work to redistribute power can uniquely contribute to ongoing work towards agricultural (and social) equity and may concomitantly experience positive impacts on </w:t>
+        <w:t xml:space="preserve">show how agricultural scientists who examine, challenge, and work to redistribute power can uniquely contribute to ongoing work towards agricultural (and social) equity and may concomitantly experience positive impacts on </w:t>
       </w:r>
       <w:r>
         <w:rPr>
@@ -11762,7 +11873,7 @@
           <w:shd w:val="clear" w:color="auto" w:fill="FFFFFF"/>
           <w:lang w:val="en-US"/>
         </w:rPr>
-        <w:t>research creativity and stakeholder participation</w:t>
+        <w:t xml:space="preserve">research creativity and stakeholder participation. We also demonstrate how by valuing reciprocity researchers have engaged new participants in conservation activities, and that organizations that explicitly </w:t>
       </w:r>
       <w:r>
         <w:rPr>
@@ -11770,7 +11881,7 @@
           <w:shd w:val="clear" w:color="auto" w:fill="FFFFFF"/>
           <w:lang w:val="en-US"/>
         </w:rPr>
-        <w:t xml:space="preserve">. We also demonstrate how by valuing reciprocity researchers have engaged new participants in conservation activities, and that organizations that explicitly xx diversity in perspectives may be perceived as more trustworthy sources of information.  </w:t>
+        <w:t>embrace</w:t>
       </w:r>
       <w:r>
         <w:rPr>
@@ -11778,7 +11889,7 @@
           <w:shd w:val="clear" w:color="auto" w:fill="FFFFFF"/>
           <w:lang w:val="en-US"/>
         </w:rPr>
-        <w:t xml:space="preserve">For agricultural </w:t>
+        <w:t xml:space="preserve"> diversity in perspectives</w:t>
       </w:r>
       <w:r>
         <w:rPr>
@@ -11786,8 +11897,32 @@
           <w:shd w:val="clear" w:color="auto" w:fill="FFFFFF"/>
           <w:lang w:val="en-US"/>
         </w:rPr>
+        <w:t xml:space="preserve"> and values</w:t>
+      </w:r>
+      <w:r>
+        <w:rPr>
+          <w:color w:val="FF0000"/>
+          <w:shd w:val="clear" w:color="auto" w:fill="FFFFFF"/>
+          <w:lang w:val="en-US"/>
+        </w:rPr>
+        <w:t xml:space="preserve"> may be perceived as more trustworthy sources of information.  </w:t>
+      </w:r>
+      <w:r>
+        <w:rPr>
+          <w:color w:val="FF0000"/>
+          <w:shd w:val="clear" w:color="auto" w:fill="FFFFFF"/>
+          <w:lang w:val="en-US"/>
+        </w:rPr>
+        <w:t xml:space="preserve">For </w:t>
+      </w:r>
+      <w:r>
+        <w:rPr>
+          <w:color w:val="FF0000"/>
+          <w:shd w:val="clear" w:color="auto" w:fill="FFFFFF"/>
+          <w:lang w:val="en-US"/>
+        </w:rPr>
         <w:lastRenderedPageBreak/>
-        <w:t xml:space="preserve">researchers, engaging with </w:t>
+        <w:t xml:space="preserve">agricultural researchers, engaging with </w:t>
       </w:r>
       <w:r>
         <w:rPr>
@@ -12011,7 +12146,21 @@
         <w:rPr>
           <w:lang w:val="en-US"/>
         </w:rPr>
-        <w:t xml:space="preserve">Data sharing is not applicable to this article as no datasets were generated or analysed during the current study. </w:t>
+        <w:t xml:space="preserve">Data sharing is not applicable to this article as no datasets were generated or </w:t>
+      </w:r>
+      <w:proofErr w:type="spellStart"/>
+      <w:r>
+        <w:rPr>
+          <w:lang w:val="en-US"/>
+        </w:rPr>
+        <w:t>analysed</w:t>
+      </w:r>
+      <w:proofErr w:type="spellEnd"/>
+      <w:r>
+        <w:rPr>
+          <w:lang w:val="en-US"/>
+        </w:rPr>
+        <w:t xml:space="preserve"> during the current study. </w:t>
       </w:r>
     </w:p>
     <w:p>
@@ -12944,16 +13093,27 @@
         <w:rPr>
           <w:i/>
           <w:iCs/>
+          <w:lang w:val="en-US"/>
         </w:rPr>
         <w:t xml:space="preserve">Rural Am. Rural Dev. </w:t>
       </w:r>
+      <w:proofErr w:type="spellStart"/>
       <w:r>
         <w:rPr>
           <w:i/>
           <w:iCs/>
           <w:lang w:val="en-US"/>
         </w:rPr>
-        <w:t>Perspect.</w:t>
+        <w:t>Perspect</w:t>
+      </w:r>
+      <w:proofErr w:type="spellEnd"/>
+      <w:r>
+        <w:rPr>
+          <w:i/>
+          <w:iCs/>
+          <w:lang w:val="en-US"/>
+        </w:rPr>
+        <w:t>.</w:t>
       </w:r>
       <w:r>
         <w:rPr>
@@ -15020,11 +15180,20 @@
     <w:p>
       <w:pPr>
         <w:pStyle w:val="Bibliography"/>
-      </w:pPr>
-      <w:r>
+        <w:rPr>
+          <w:lang w:val="en-US"/>
+        </w:rPr>
+      </w:pPr>
+      <w:r>
+        <w:rPr>
+          <w:lang w:val="en-US"/>
+        </w:rPr>
         <w:t>65.</w:t>
       </w:r>
       <w:r>
+        <w:rPr>
+          <w:lang w:val="en-US"/>
+        </w:rPr>
         <w:tab/>
         <w:t xml:space="preserve">Orozco, J. P., Hathaway, M., Veley, T., Estrada, H. &amp; Tobey, E. Farmers Guide to Conducting On-Farm Research. </w:t>
       </w:r>
@@ -15032,85 +15201,190 @@
         <w:rPr>
           <w:i/>
           <w:iCs/>
+          <w:lang w:val="en-US"/>
         </w:rPr>
         <w:t>Organic Farming Research Foundation</w:t>
       </w:r>
       <w:r>
+        <w:rPr>
+          <w:lang w:val="en-US"/>
+        </w:rPr>
         <w:t xml:space="preserve"> https://ofrf.org/reports/farmers-guide-to-conducting-on-farm-research/ (2023).</w:t>
       </w:r>
     </w:p>
     <w:p>
       <w:pPr>
         <w:pStyle w:val="Bibliography"/>
-      </w:pPr>
-      <w:r>
+        <w:rPr>
+          <w:lang w:val="en-US"/>
+        </w:rPr>
+      </w:pPr>
+      <w:r>
+        <w:rPr>
+          <w:lang w:val="en-US"/>
+        </w:rPr>
         <w:t>66.</w:t>
       </w:r>
       <w:r>
+        <w:rPr>
+          <w:lang w:val="en-US"/>
+        </w:rPr>
         <w:tab/>
-        <w:t xml:space="preserve">Toffolini, Q. &amp; Jeuffroy, M.-H. On-farm experimentation practices and associated farmer-researcher relationships: a systematic literature review. </w:t>
+      </w:r>
+      <w:proofErr w:type="spellStart"/>
+      <w:r>
+        <w:rPr>
+          <w:lang w:val="en-US"/>
+        </w:rPr>
+        <w:t>Toffolini</w:t>
+      </w:r>
+      <w:proofErr w:type="spellEnd"/>
+      <w:r>
+        <w:rPr>
+          <w:lang w:val="en-US"/>
+        </w:rPr>
+        <w:t xml:space="preserve">, Q. &amp; </w:t>
+      </w:r>
+      <w:proofErr w:type="spellStart"/>
+      <w:r>
+        <w:rPr>
+          <w:lang w:val="en-US"/>
+        </w:rPr>
+        <w:t>Jeuffroy</w:t>
+      </w:r>
+      <w:proofErr w:type="spellEnd"/>
+      <w:r>
+        <w:rPr>
+          <w:lang w:val="en-US"/>
+        </w:rPr>
+        <w:t xml:space="preserve">, M.-H. On-farm experimentation practices and associated farmer-researcher relationships: a systematic literature review. </w:t>
       </w:r>
       <w:r>
         <w:rPr>
           <w:i/>
           <w:iCs/>
+          <w:lang w:val="en-US"/>
         </w:rPr>
         <w:t>Agron. Sustain. Dev.</w:t>
       </w:r>
       <w:r>
+        <w:rPr>
+          <w:lang w:val="en-US"/>
+        </w:rPr>
         <w:t xml:space="preserve"> </w:t>
       </w:r>
       <w:r>
         <w:rPr>
           <w:b/>
           <w:bCs/>
+          <w:lang w:val="en-US"/>
         </w:rPr>
         <w:t>42</w:t>
       </w:r>
       <w:r>
+        <w:rPr>
+          <w:lang w:val="en-US"/>
+        </w:rPr>
         <w:t>, 114 (2022).</w:t>
       </w:r>
     </w:p>
     <w:p>
       <w:pPr>
         <w:pStyle w:val="Bibliography"/>
-      </w:pPr>
-      <w:r>
+        <w:rPr>
+          <w:lang w:val="en-US"/>
+        </w:rPr>
+      </w:pPr>
+      <w:r>
+        <w:rPr>
+          <w:lang w:val="en-US"/>
+        </w:rPr>
         <w:t>67.</w:t>
       </w:r>
       <w:r>
+        <w:rPr>
+          <w:lang w:val="en-US"/>
+        </w:rPr>
         <w:tab/>
-        <w:t xml:space="preserve">Jackson-Smith, D. &amp; Veisi, H. A typology to guide design and assessment of participatory farming research projects. </w:t>
+      </w:r>
+      <w:proofErr w:type="gramStart"/>
+      <w:r>
+        <w:rPr>
+          <w:lang w:val="en-US"/>
+        </w:rPr>
+        <w:t>Jackson-Smith</w:t>
+      </w:r>
+      <w:proofErr w:type="gramEnd"/>
+      <w:r>
+        <w:rPr>
+          <w:lang w:val="en-US"/>
+        </w:rPr>
+        <w:t xml:space="preserve">, D. &amp; Veisi, H. A typology to guide design and assessment of participatory farming research projects. </w:t>
       </w:r>
       <w:r>
         <w:rPr>
           <w:i/>
           <w:iCs/>
-        </w:rPr>
-        <w:t>Socio-Ecol. Pract. Res.</w:t>
-      </w:r>
-      <w:r>
+          <w:lang w:val="en-US"/>
+        </w:rPr>
+        <w:t xml:space="preserve">Socio-Ecol. </w:t>
+      </w:r>
+      <w:proofErr w:type="spellStart"/>
+      <w:r>
+        <w:rPr>
+          <w:i/>
+          <w:iCs/>
+          <w:lang w:val="en-US"/>
+        </w:rPr>
+        <w:t>Pract</w:t>
+      </w:r>
+      <w:proofErr w:type="spellEnd"/>
+      <w:r>
+        <w:rPr>
+          <w:i/>
+          <w:iCs/>
+          <w:lang w:val="en-US"/>
+        </w:rPr>
+        <w:t>. Res.</w:t>
+      </w:r>
+      <w:r>
+        <w:rPr>
+          <w:lang w:val="en-US"/>
+        </w:rPr>
         <w:t xml:space="preserve"> </w:t>
       </w:r>
       <w:r>
         <w:rPr>
           <w:b/>
           <w:bCs/>
+          <w:lang w:val="en-US"/>
         </w:rPr>
         <w:t>5</w:t>
       </w:r>
       <w:r>
+        <w:rPr>
+          <w:lang w:val="en-US"/>
+        </w:rPr>
         <w:t>, 159–174 (2023).</w:t>
       </w:r>
     </w:p>
     <w:p>
       <w:pPr>
         <w:pStyle w:val="Bibliography"/>
-      </w:pPr>
-      <w:r>
+        <w:rPr>
+          <w:lang w:val="en-US"/>
+        </w:rPr>
+      </w:pPr>
+      <w:r>
+        <w:rPr>
+          <w:lang w:val="en-US"/>
+        </w:rPr>
         <w:t>68.</w:t>
       </w:r>
       <w:r>
+        <w:rPr>
+          <w:lang w:val="en-US"/>
+        </w:rPr>
         <w:tab/>
         <w:t xml:space="preserve">Liebig, M. A., Doran, J. W. &amp; Francis, C. A. “Work-a-Day” Compensation in Farmer Participatory Research. </w:t>
       </w:r>
@@ -15118,31 +15392,66 @@
         <w:rPr>
           <w:i/>
           <w:iCs/>
-        </w:rPr>
-        <w:t>J. Nat. Resour. Life Sci. Educ.</w:t>
-      </w:r>
-      <w:r>
+          <w:lang w:val="en-US"/>
+        </w:rPr>
+        <w:t xml:space="preserve">J. Nat. </w:t>
+      </w:r>
+      <w:proofErr w:type="spellStart"/>
+      <w:r>
+        <w:rPr>
+          <w:i/>
+          <w:iCs/>
+          <w:lang w:val="en-US"/>
+        </w:rPr>
+        <w:t>Resour</w:t>
+      </w:r>
+      <w:proofErr w:type="spellEnd"/>
+      <w:r>
+        <w:rPr>
+          <w:i/>
+          <w:iCs/>
+          <w:lang w:val="en-US"/>
+        </w:rPr>
+        <w:t>. Life Sci. Educ.</w:t>
+      </w:r>
+      <w:r>
+        <w:rPr>
+          <w:lang w:val="en-US"/>
+        </w:rPr>
         <w:t xml:space="preserve"> </w:t>
       </w:r>
       <w:r>
         <w:rPr>
           <w:b/>
           <w:bCs/>
+          <w:lang w:val="en-US"/>
         </w:rPr>
         <w:t>28</w:t>
       </w:r>
       <w:r>
+        <w:rPr>
+          <w:lang w:val="en-US"/>
+        </w:rPr>
         <w:t>, 37–40 (1999).</w:t>
       </w:r>
     </w:p>
     <w:p>
       <w:pPr>
         <w:pStyle w:val="Bibliography"/>
-      </w:pPr>
-      <w:r>
+        <w:rPr>
+          <w:lang w:val="en-US"/>
+        </w:rPr>
+      </w:pPr>
+      <w:r>
+        <w:rPr>
+          <w:lang w:val="en-US"/>
+        </w:rPr>
         <w:t>69.</w:t>
       </w:r>
       <w:r>
+        <w:rPr>
+          <w:lang w:val="en-US"/>
+        </w:rPr>
         <w:tab/>
         <w:t xml:space="preserve">Neher, D. </w:t>
       </w:r>
@@ -15150,31 +15459,62 @@
         <w:rPr>
           <w:i/>
           <w:iCs/>
+          <w:lang w:val="en-US"/>
         </w:rPr>
         <w:t>et al.</w:t>
       </w:r>
       <w:r>
-        <w:t xml:space="preserve"> Proceedings - U.S.A Agroecology Summit 2023. </w:t>
+        <w:rPr>
+          <w:lang w:val="en-US"/>
+        </w:rPr>
+        <w:t xml:space="preserve"> Proceedings - U.S.</w:t>
+      </w:r>
+      <w:proofErr w:type="gramStart"/>
+      <w:r>
+        <w:rPr>
+          <w:lang w:val="en-US"/>
+        </w:rPr>
+        <w:t>A</w:t>
+      </w:r>
+      <w:proofErr w:type="gramEnd"/>
+      <w:r>
+        <w:rPr>
+          <w:lang w:val="en-US"/>
+        </w:rPr>
+        <w:t xml:space="preserve"> Agroecology Summit 2023. </w:t>
       </w:r>
       <w:r>
         <w:rPr>
           <w:i/>
           <w:iCs/>
+          <w:lang w:val="en-US"/>
         </w:rPr>
         <w:t>Coll. Agric. Life Sci. Fac. Publ.</w:t>
       </w:r>
       <w:r>
+        <w:rPr>
+          <w:lang w:val="en-US"/>
+        </w:rPr>
         <w:t xml:space="preserve"> (2023).</w:t>
       </w:r>
     </w:p>
     <w:p>
       <w:pPr>
         <w:pStyle w:val="Bibliography"/>
-      </w:pPr>
-      <w:r>
+        <w:rPr>
+          <w:lang w:val="en-US"/>
+        </w:rPr>
+      </w:pPr>
+      <w:r>
+        <w:rPr>
+          <w:lang w:val="en-US"/>
+        </w:rPr>
         <w:t>70.</w:t>
       </w:r>
       <w:r>
+        <w:rPr>
+          <w:lang w:val="en-US"/>
+        </w:rPr>
         <w:tab/>
         <w:t xml:space="preserve">Thornley, K. Involving farmers in agricultural research: A farmer’s perspective. </w:t>
       </w:r>
@@ -15182,107 +15522,218 @@
         <w:rPr>
           <w:i/>
           <w:iCs/>
+          <w:lang w:val="en-US"/>
         </w:rPr>
         <w:t>Am. J. Altern. Agric.</w:t>
       </w:r>
       <w:r>
+        <w:rPr>
+          <w:lang w:val="en-US"/>
+        </w:rPr>
         <w:t xml:space="preserve"> </w:t>
       </w:r>
       <w:r>
         <w:rPr>
           <w:b/>
           <w:bCs/>
+          <w:lang w:val="en-US"/>
         </w:rPr>
         <w:t>5</w:t>
       </w:r>
       <w:r>
+        <w:rPr>
+          <w:lang w:val="en-US"/>
+        </w:rPr>
         <w:t>, 174–177 (1990).</w:t>
       </w:r>
     </w:p>
     <w:p>
       <w:pPr>
         <w:pStyle w:val="Bibliography"/>
-      </w:pPr>
-      <w:r>
+        <w:rPr>
+          <w:lang w:val="en-US"/>
+        </w:rPr>
+      </w:pPr>
+      <w:r>
+        <w:rPr>
+          <w:lang w:val="en-US"/>
+        </w:rPr>
         <w:t>71.</w:t>
       </w:r>
       <w:r>
+        <w:rPr>
+          <w:lang w:val="en-US"/>
+        </w:rPr>
         <w:tab/>
-        <w:t xml:space="preserve">Sherren, K., Thondhlana, G. &amp; Jackson-Smith, D. </w:t>
+        <w:t xml:space="preserve">Sherren, K., </w:t>
+      </w:r>
+      <w:proofErr w:type="spellStart"/>
+      <w:r>
+        <w:rPr>
+          <w:lang w:val="en-US"/>
+        </w:rPr>
+        <w:t>Thondhlana</w:t>
+      </w:r>
+      <w:proofErr w:type="spellEnd"/>
+      <w:r>
+        <w:rPr>
+          <w:lang w:val="en-US"/>
+        </w:rPr>
+        <w:t xml:space="preserve">, G. &amp; </w:t>
+      </w:r>
+      <w:proofErr w:type="gramStart"/>
+      <w:r>
+        <w:rPr>
+          <w:lang w:val="en-US"/>
+        </w:rPr>
+        <w:t>Jackson-Smith</w:t>
+      </w:r>
+      <w:proofErr w:type="gramEnd"/>
+      <w:r>
+        <w:rPr>
+          <w:lang w:val="en-US"/>
+        </w:rPr>
+        <w:t xml:space="preserve">, D. </w:t>
       </w:r>
       <w:r>
         <w:rPr>
           <w:i/>
           <w:iCs/>
+          <w:lang w:val="en-US"/>
         </w:rPr>
         <w:t>Opening Windows: Embracing New Perspectives and Practices in Natural Resource Social Sciences</w:t>
       </w:r>
       <w:r>
+        <w:rPr>
+          <w:lang w:val="en-US"/>
+        </w:rPr>
         <w:t>. (Utah State University Press).</w:t>
       </w:r>
     </w:p>
     <w:p>
       <w:pPr>
         <w:pStyle w:val="Bibliography"/>
-      </w:pPr>
-      <w:r>
+        <w:rPr>
+          <w:lang w:val="en-US"/>
+        </w:rPr>
+      </w:pPr>
+      <w:r>
+        <w:rPr>
+          <w:lang w:val="en-US"/>
+        </w:rPr>
         <w:t>72.</w:t>
       </w:r>
       <w:r>
+        <w:rPr>
+          <w:lang w:val="en-US"/>
+        </w:rPr>
         <w:tab/>
-        <w:t xml:space="preserve">Thésée, G. A Tool of Massive Erosion: Scientific Knowledge in the Neo-Colonial Enterprise. in </w:t>
+      </w:r>
+      <w:proofErr w:type="spellStart"/>
+      <w:r>
+        <w:rPr>
+          <w:lang w:val="en-US"/>
+        </w:rPr>
+        <w:t>Thésée</w:t>
+      </w:r>
+      <w:proofErr w:type="spellEnd"/>
+      <w:r>
+        <w:rPr>
+          <w:lang w:val="en-US"/>
+        </w:rPr>
+        <w:t xml:space="preserve">, G. A Tool of Massive Erosion: Scientific Knowledge in the Neo-Colonial Enterprise. in </w:t>
       </w:r>
       <w:r>
         <w:rPr>
           <w:i/>
           <w:iCs/>
+          <w:lang w:val="en-US"/>
         </w:rPr>
         <w:t>Anti-Colonialism and Education</w:t>
       </w:r>
       <w:r>
+        <w:rPr>
+          <w:lang w:val="en-US"/>
+        </w:rPr>
         <w:t xml:space="preserve"> 25–42 (Brill, 2006). doi:10.1163/9789087901110_003.</w:t>
       </w:r>
     </w:p>
     <w:p>
       <w:pPr>
         <w:pStyle w:val="Bibliography"/>
-      </w:pPr>
-      <w:r>
+        <w:rPr>
+          <w:lang w:val="en-US"/>
+        </w:rPr>
+      </w:pPr>
+      <w:r>
+        <w:rPr>
+          <w:lang w:val="en-US"/>
+        </w:rPr>
         <w:t>73.</w:t>
       </w:r>
       <w:r>
+        <w:rPr>
+          <w:lang w:val="en-US"/>
+        </w:rPr>
         <w:tab/>
         <w:t xml:space="preserve">Halpin, Z. T. Scientific objectivity and the concept of “the other”. </w:t>
       </w:r>
+      <w:proofErr w:type="spellStart"/>
       <w:r>
         <w:rPr>
           <w:i/>
           <w:iCs/>
-        </w:rPr>
-        <w:t>Womens Stud. Int. Forum</w:t>
-      </w:r>
-      <w:r>
+          <w:lang w:val="en-US"/>
+        </w:rPr>
+        <w:t>Womens</w:t>
+      </w:r>
+      <w:proofErr w:type="spellEnd"/>
+      <w:r>
+        <w:rPr>
+          <w:i/>
+          <w:iCs/>
+          <w:lang w:val="en-US"/>
+        </w:rPr>
+        <w:t xml:space="preserve"> Stud. Int. Forum</w:t>
+      </w:r>
+      <w:r>
+        <w:rPr>
+          <w:lang w:val="en-US"/>
+        </w:rPr>
         <w:t xml:space="preserve"> </w:t>
       </w:r>
       <w:r>
         <w:rPr>
           <w:b/>
           <w:bCs/>
+          <w:lang w:val="en-US"/>
         </w:rPr>
         <w:t>12</w:t>
       </w:r>
       <w:r>
+        <w:rPr>
+          <w:lang w:val="en-US"/>
+        </w:rPr>
         <w:t>, 285–294 (1989).</w:t>
       </w:r>
     </w:p>
     <w:p>
       <w:pPr>
         <w:pStyle w:val="Bibliography"/>
-      </w:pPr>
-      <w:r>
+        <w:rPr>
+          <w:lang w:val="en-US"/>
+        </w:rPr>
+      </w:pPr>
+      <w:r>
+        <w:rPr>
+          <w:lang w:val="en-US"/>
+        </w:rPr>
         <w:t>74.</w:t>
       </w:r>
       <w:r>
+        <w:rPr>
+          <w:lang w:val="en-US"/>
+        </w:rPr>
         <w:tab/>
         <w:t xml:space="preserve">Norton, B. G. Beyond Positivist Ecology: Toward an Integrated Ecological Ethics. </w:t>
       </w:r>
@@ -15290,31 +15741,48 @@
         <w:rPr>
           <w:i/>
           <w:iCs/>
+          <w:lang w:val="en-US"/>
         </w:rPr>
         <w:t>Sci. Eng. Ethics</w:t>
       </w:r>
       <w:r>
+        <w:rPr>
+          <w:lang w:val="en-US"/>
+        </w:rPr>
         <w:t xml:space="preserve"> </w:t>
       </w:r>
       <w:r>
         <w:rPr>
           <w:b/>
           <w:bCs/>
+          <w:lang w:val="en-US"/>
         </w:rPr>
         <w:t>14</w:t>
       </w:r>
       <w:r>
+        <w:rPr>
+          <w:lang w:val="en-US"/>
+        </w:rPr>
         <w:t>, 581–592 (2008).</w:t>
       </w:r>
     </w:p>
     <w:p>
       <w:pPr>
         <w:pStyle w:val="Bibliography"/>
-      </w:pPr>
-      <w:r>
+        <w:rPr>
+          <w:lang w:val="en-US"/>
+        </w:rPr>
+      </w:pPr>
+      <w:r>
+        <w:rPr>
+          <w:lang w:val="en-US"/>
+        </w:rPr>
         <w:t>75.</w:t>
       </w:r>
       <w:r>
+        <w:rPr>
+          <w:lang w:val="en-US"/>
+        </w:rPr>
         <w:tab/>
         <w:t xml:space="preserve">S, B. Science may be objective, scientists are not always. </w:t>
       </w:r>
@@ -15322,31 +15790,58 @@
         <w:rPr>
           <w:i/>
           <w:iCs/>
-        </w:rPr>
-        <w:t>Facts Views Vis. ObGyn</w:t>
-      </w:r>
-      <w:r>
+          <w:lang w:val="en-US"/>
+        </w:rPr>
+        <w:t xml:space="preserve">Facts Views Vis. </w:t>
+      </w:r>
+      <w:proofErr w:type="spellStart"/>
+      <w:r>
+        <w:rPr>
+          <w:i/>
+          <w:iCs/>
+          <w:lang w:val="en-US"/>
+        </w:rPr>
+        <w:t>ObGyn</w:t>
+      </w:r>
+      <w:proofErr w:type="spellEnd"/>
+      <w:r>
+        <w:rPr>
+          <w:lang w:val="en-US"/>
+        </w:rPr>
         <w:t xml:space="preserve"> </w:t>
       </w:r>
       <w:r>
         <w:rPr>
           <w:b/>
           <w:bCs/>
+          <w:lang w:val="en-US"/>
         </w:rPr>
         <w:t>13</w:t>
       </w:r>
       <w:r>
+        <w:rPr>
+          <w:lang w:val="en-US"/>
+        </w:rPr>
         <w:t>, 1–2.</w:t>
       </w:r>
     </w:p>
     <w:p>
       <w:pPr>
         <w:pStyle w:val="Bibliography"/>
-      </w:pPr>
-      <w:r>
+        <w:rPr>
+          <w:lang w:val="en-US"/>
+        </w:rPr>
+      </w:pPr>
+      <w:r>
+        <w:rPr>
+          <w:lang w:val="en-US"/>
+        </w:rPr>
         <w:t>76.</w:t>
       </w:r>
       <w:r>
+        <w:rPr>
+          <w:lang w:val="en-US"/>
+        </w:rPr>
         <w:tab/>
         <w:t xml:space="preserve">Mann, C. </w:t>
       </w:r>
@@ -15354,21 +15849,34 @@
         <w:rPr>
           <w:i/>
           <w:iCs/>
+          <w:lang w:val="en-US"/>
         </w:rPr>
         <w:t>The Wizard and the Prophet</w:t>
       </w:r>
       <w:r>
+        <w:rPr>
+          <w:lang w:val="en-US"/>
+        </w:rPr>
         <w:t>. (Vintage, New York, NY, 2019).</w:t>
       </w:r>
     </w:p>
     <w:p>
       <w:pPr>
         <w:pStyle w:val="Bibliography"/>
-      </w:pPr>
-      <w:r>
+        <w:rPr>
+          <w:lang w:val="en-US"/>
+        </w:rPr>
+      </w:pPr>
+      <w:r>
+        <w:rPr>
+          <w:lang w:val="en-US"/>
+        </w:rPr>
         <w:t>77.</w:t>
       </w:r>
       <w:r>
+        <w:rPr>
+          <w:lang w:val="en-US"/>
+        </w:rPr>
         <w:tab/>
         <w:t xml:space="preserve">Borlaug, N. E. The Green Revolution: For Bread and Peace. </w:t>
       </w:r>
@@ -15376,21 +15884,34 @@
         <w:rPr>
           <w:i/>
           <w:iCs/>
+          <w:lang w:val="en-US"/>
         </w:rPr>
         <w:t>Bull. At. Sci.</w:t>
       </w:r>
       <w:r>
+        <w:rPr>
+          <w:lang w:val="en-US"/>
+        </w:rPr>
         <w:t xml:space="preserve"> (1971).</w:t>
       </w:r>
     </w:p>
     <w:p>
       <w:pPr>
         <w:pStyle w:val="Bibliography"/>
-      </w:pPr>
-      <w:r>
+        <w:rPr>
+          <w:lang w:val="en-US"/>
+        </w:rPr>
+      </w:pPr>
+      <w:r>
+        <w:rPr>
+          <w:lang w:val="en-US"/>
+        </w:rPr>
         <w:t>78.</w:t>
       </w:r>
       <w:r>
+        <w:rPr>
+          <w:lang w:val="en-US"/>
+        </w:rPr>
         <w:tab/>
         <w:t xml:space="preserve">Sayre, N. F. The Genesis, History, and Limits of Carrying Capacity. </w:t>
       </w:r>
@@ -15398,31 +15919,66 @@
         <w:rPr>
           <w:i/>
           <w:iCs/>
-        </w:rPr>
-        <w:t>Ann. Assoc. Am. Geogr.</w:t>
-      </w:r>
-      <w:r>
+          <w:lang w:val="en-US"/>
+        </w:rPr>
+        <w:t xml:space="preserve">Ann. Assoc. Am. </w:t>
+      </w:r>
+      <w:proofErr w:type="spellStart"/>
+      <w:r>
+        <w:rPr>
+          <w:i/>
+          <w:iCs/>
+          <w:lang w:val="en-US"/>
+        </w:rPr>
+        <w:t>Geogr</w:t>
+      </w:r>
+      <w:proofErr w:type="spellEnd"/>
+      <w:r>
+        <w:rPr>
+          <w:i/>
+          <w:iCs/>
+          <w:lang w:val="en-US"/>
+        </w:rPr>
+        <w:t>.</w:t>
+      </w:r>
+      <w:r>
+        <w:rPr>
+          <w:lang w:val="en-US"/>
+        </w:rPr>
         <w:t xml:space="preserve"> </w:t>
       </w:r>
       <w:r>
         <w:rPr>
           <w:b/>
           <w:bCs/>
+          <w:lang w:val="en-US"/>
         </w:rPr>
         <w:t>98</w:t>
       </w:r>
       <w:r>
+        <w:rPr>
+          <w:lang w:val="en-US"/>
+        </w:rPr>
         <w:t>, 120–134 (2008).</w:t>
       </w:r>
     </w:p>
     <w:p>
       <w:pPr>
         <w:pStyle w:val="Bibliography"/>
-      </w:pPr>
-      <w:r>
+        <w:rPr>
+          <w:lang w:val="en-US"/>
+        </w:rPr>
+      </w:pPr>
+      <w:r>
+        <w:rPr>
+          <w:lang w:val="en-US"/>
+        </w:rPr>
         <w:t>79.</w:t>
       </w:r>
       <w:r>
+        <w:rPr>
+          <w:lang w:val="en-US"/>
+        </w:rPr>
         <w:tab/>
         <w:t xml:space="preserve">Jordan, N. </w:t>
       </w:r>
@@ -15430,41 +15986,62 @@
         <w:rPr>
           <w:i/>
           <w:iCs/>
+          <w:lang w:val="en-US"/>
         </w:rPr>
         <w:t>et al.</w:t>
       </w:r>
       <w:r>
+        <w:rPr>
+          <w:lang w:val="en-US"/>
+        </w:rPr>
         <w:t xml:space="preserve"> To meet grand challenges, agricultural scientists must engage in the politics of constructive collective action. </w:t>
       </w:r>
       <w:r>
         <w:rPr>
           <w:i/>
           <w:iCs/>
+          <w:lang w:val="en-US"/>
         </w:rPr>
         <w:t>Crop Sci.</w:t>
       </w:r>
       <w:r>
+        <w:rPr>
+          <w:lang w:val="en-US"/>
+        </w:rPr>
         <w:t xml:space="preserve"> </w:t>
       </w:r>
       <w:r>
         <w:rPr>
           <w:b/>
           <w:bCs/>
+          <w:lang w:val="en-US"/>
         </w:rPr>
         <w:t>61</w:t>
       </w:r>
       <w:r>
+        <w:rPr>
+          <w:lang w:val="en-US"/>
+        </w:rPr>
         <w:t>, 24–31 (2021).</w:t>
       </w:r>
     </w:p>
     <w:p>
       <w:pPr>
         <w:pStyle w:val="Bibliography"/>
-      </w:pPr>
-      <w:r>
+        <w:rPr>
+          <w:lang w:val="en-US"/>
+        </w:rPr>
+      </w:pPr>
+      <w:r>
+        <w:rPr>
+          <w:lang w:val="en-US"/>
+        </w:rPr>
         <w:t>80.</w:t>
       </w:r>
       <w:r>
+        <w:rPr>
+          <w:lang w:val="en-US"/>
+        </w:rPr>
         <w:tab/>
         <w:t xml:space="preserve">Hill, J. The sobering truth about corn ethanol. </w:t>
       </w:r>
@@ -15472,32 +16049,49 @@
         <w:rPr>
           <w:i/>
           <w:iCs/>
+          <w:lang w:val="en-US"/>
         </w:rPr>
         <w:t>Proc. Natl. Acad. Sci.</w:t>
       </w:r>
       <w:r>
+        <w:rPr>
+          <w:lang w:val="en-US"/>
+        </w:rPr>
         <w:t xml:space="preserve"> </w:t>
       </w:r>
       <w:r>
         <w:rPr>
           <w:b/>
           <w:bCs/>
+          <w:lang w:val="en-US"/>
         </w:rPr>
         <w:t>119</w:t>
       </w:r>
       <w:r>
+        <w:rPr>
+          <w:lang w:val="en-US"/>
+        </w:rPr>
         <w:t>, e2200997119 (2022).</w:t>
       </w:r>
     </w:p>
     <w:p>
       <w:pPr>
         <w:pStyle w:val="Bibliography"/>
-      </w:pPr>
-      <w:r>
+        <w:rPr>
+          <w:lang w:val="en-US"/>
+        </w:rPr>
+      </w:pPr>
+      <w:r>
+        <w:rPr>
+          <w:lang w:val="en-US"/>
+        </w:rPr>
         <w:lastRenderedPageBreak/>
         <w:t>81.</w:t>
       </w:r>
       <w:r>
+        <w:rPr>
+          <w:lang w:val="en-US"/>
+        </w:rPr>
         <w:tab/>
         <w:t xml:space="preserve">Kniss, A. Have genetically engineered herbicide-resistant crops increased or decreased herbicide use? </w:t>
       </w:r>
@@ -15505,21 +16099,34 @@
         <w:rPr>
           <w:i/>
           <w:iCs/>
+          <w:lang w:val="en-US"/>
         </w:rPr>
         <w:t>A Plant Out of Place</w:t>
       </w:r>
       <w:r>
+        <w:rPr>
+          <w:lang w:val="en-US"/>
+        </w:rPr>
         <w:t xml:space="preserve"> https://plantoutofplace.com/2018/12/have-genetically-engineered-herbicide-resistant-crops-increased-or-decreased-herbicide-use/ (2018).</w:t>
       </w:r>
     </w:p>
     <w:p>
       <w:pPr>
         <w:pStyle w:val="Bibliography"/>
-      </w:pPr>
-      <w:r>
+        <w:rPr>
+          <w:lang w:val="en-US"/>
+        </w:rPr>
+      </w:pPr>
+      <w:r>
+        <w:rPr>
+          <w:lang w:val="en-US"/>
+        </w:rPr>
         <w:t>82.</w:t>
       </w:r>
       <w:r>
+        <w:rPr>
+          <w:lang w:val="en-US"/>
+        </w:rPr>
         <w:tab/>
         <w:t xml:space="preserve">Weisberger, D., Ray, M. A., Basinger, N. T. &amp; Thompson, J. J. Chemical, Ecological, Other? Identifying Weed Management Typologies Within Industrialized Cropping Systems in Georgia (U.S.). </w:t>
       </w:r>
@@ -15527,55 +16134,112 @@
         <w:rPr>
           <w:i/>
           <w:iCs/>
+          <w:lang w:val="en-US"/>
         </w:rPr>
         <w:t>Agric. Hum. Values</w:t>
       </w:r>
       <w:r>
+        <w:rPr>
+          <w:lang w:val="en-US"/>
+        </w:rPr>
         <w:t xml:space="preserve"> 1–19 doi:10.1007/s10460-023-10530-7.</w:t>
       </w:r>
     </w:p>
     <w:p>
       <w:pPr>
         <w:pStyle w:val="Bibliography"/>
-      </w:pPr>
-      <w:r>
+        <w:rPr>
+          <w:lang w:val="en-US"/>
+        </w:rPr>
+      </w:pPr>
+      <w:r>
+        <w:rPr>
+          <w:lang w:val="en-US"/>
+        </w:rPr>
         <w:t>83.</w:t>
       </w:r>
       <w:r>
+        <w:rPr>
+          <w:lang w:val="en-US"/>
+        </w:rPr>
         <w:tab/>
-        <w:t xml:space="preserve">Asprooth, L., Norton, M. &amp; Galt, R. Transforming the Corn Belt: A recipe for collaborative, farmer-driven research and diffusion of innovation. </w:t>
+      </w:r>
+      <w:proofErr w:type="spellStart"/>
+      <w:r>
+        <w:rPr>
+          <w:lang w:val="en-US"/>
+        </w:rPr>
+        <w:t>Asprooth</w:t>
+      </w:r>
+      <w:proofErr w:type="spellEnd"/>
+      <w:r>
+        <w:rPr>
+          <w:lang w:val="en-US"/>
+        </w:rPr>
+        <w:t xml:space="preserve">, L., Norton, M. &amp; Galt, R. Transforming the Corn Belt: A recipe for collaborative, farmer-driven research and diffusion of innovation. </w:t>
       </w:r>
       <w:r>
         <w:rPr>
           <w:i/>
           <w:iCs/>
+          <w:lang w:val="en-US"/>
         </w:rPr>
         <w:t>J. Rural Stud.</w:t>
       </w:r>
       <w:r>
+        <w:rPr>
+          <w:lang w:val="en-US"/>
+        </w:rPr>
         <w:t xml:space="preserve"> </w:t>
       </w:r>
       <w:r>
         <w:rPr>
           <w:b/>
           <w:bCs/>
+          <w:lang w:val="en-US"/>
         </w:rPr>
         <w:t>103</w:t>
       </w:r>
       <w:r>
+        <w:rPr>
+          <w:lang w:val="en-US"/>
+        </w:rPr>
         <w:t>, 103133 (2023).</w:t>
       </w:r>
     </w:p>
     <w:p>
       <w:pPr>
         <w:pStyle w:val="Bibliography"/>
-      </w:pPr>
-      <w:r>
+        <w:rPr>
+          <w:lang w:val="en-US"/>
+        </w:rPr>
+      </w:pPr>
+      <w:r>
+        <w:rPr>
+          <w:lang w:val="en-US"/>
+        </w:rPr>
         <w:t>84.</w:t>
       </w:r>
       <w:r>
+        <w:rPr>
+          <w:lang w:val="en-US"/>
+        </w:rPr>
         <w:tab/>
-        <w:t>The Man Who Tried To Feed The World | American Experience | PBS. https://www.pbs.org/wgbh/americanexperience/films/man-who-tried-to-feed-the-world/.</w:t>
+        <w:t xml:space="preserve">The Man Who Tried </w:t>
+      </w:r>
+      <w:proofErr w:type="gramStart"/>
+      <w:r>
+        <w:rPr>
+          <w:lang w:val="en-US"/>
+        </w:rPr>
+        <w:t>To</w:t>
+      </w:r>
+      <w:proofErr w:type="gramEnd"/>
+      <w:r>
+        <w:rPr>
+          <w:lang w:val="en-US"/>
+        </w:rPr>
+        <w:t xml:space="preserve"> Feed The World | American Experience | PBS. https://www.pbs.org/wgbh/americanexperience/films/man-who-tried-to-feed-the-world/.</w:t>
       </w:r>
     </w:p>
     <w:p>
@@ -15583,9 +16247,15 @@
         <w:pStyle w:val="Bibliography"/>
       </w:pPr>
       <w:r>
+        <w:rPr>
+          <w:lang w:val="en-US"/>
+        </w:rPr>
         <w:t>85.</w:t>
       </w:r>
       <w:r>
+        <w:rPr>
+          <w:lang w:val="en-US"/>
+        </w:rPr>
         <w:tab/>
         <w:t xml:space="preserve">Demery, A.-J. C. &amp; Pipkin, M. A. Safe fieldwork strategies for at-risk individuals, their supervisors and institutions. </w:t>
       </w:r>

</xml_diff>